<commit_message>
Lexer done. Haven't tested against invalid input, but works well with valid input.
</commit_message>
<xml_diff>
--- a/abcPlayer/drafts/Design.docx
+++ b/abcPlayer/drafts/Design.docx
@@ -34,27 +34,7 @@
           <w:sz w:val="22"/>
           <w:szCs w:val="22"/>
         </w:rPr>
-        <w:t xml:space="preserve">Author: Yonglin Wu, Yang Chen, </w:t>
-      </w:r>
-      <w:proofErr w:type="spellStart"/>
-      <w:proofErr w:type="gramStart"/>
-      <w:r>
-        <w:rPr>
-          <w:rFonts w:ascii="Times New Roman" w:hAnsi="Times New Roman" w:cs="Times New Roman"/>
-          <w:sz w:val="22"/>
-          <w:szCs w:val="22"/>
-        </w:rPr>
-        <w:t>Menghsuan</w:t>
-      </w:r>
-      <w:proofErr w:type="spellEnd"/>
-      <w:proofErr w:type="gramEnd"/>
-      <w:r>
-        <w:rPr>
-          <w:rFonts w:ascii="Times New Roman" w:hAnsi="Times New Roman" w:cs="Times New Roman"/>
-          <w:sz w:val="22"/>
-          <w:szCs w:val="22"/>
-        </w:rPr>
-        <w:t xml:space="preserve"> Pan</w:t>
+        <w:t>Author: Yonglin Wu, Yang Chen, Menghsuan Pan</w:t>
       </w:r>
     </w:p>
     <w:p>
@@ -265,53 +245,7 @@
         <w:rPr>
           <w:rFonts w:ascii="Times New Roman" w:hAnsi="Times New Roman" w:cs="Times New Roman"/>
         </w:rPr>
-        <w:t xml:space="preserve">ABC Player is a Java application that plays an </w:t>
-      </w:r>
-      <w:proofErr w:type="spellStart"/>
-      <w:proofErr w:type="gramStart"/>
-      <w:r>
-        <w:rPr>
-          <w:rFonts w:ascii="Times New Roman" w:hAnsi="Times New Roman" w:cs="Times New Roman"/>
-        </w:rPr>
-        <w:t>abc</w:t>
-      </w:r>
-      <w:proofErr w:type="spellEnd"/>
-      <w:proofErr w:type="gramEnd"/>
-      <w:r>
-        <w:rPr>
-          <w:rFonts w:ascii="Times New Roman" w:hAnsi="Times New Roman" w:cs="Times New Roman"/>
-        </w:rPr>
-        <w:t xml:space="preserve"> file. It takes one </w:t>
-      </w:r>
-      <w:proofErr w:type="spellStart"/>
-      <w:proofErr w:type="gramStart"/>
-      <w:r>
-        <w:rPr>
-          <w:rFonts w:ascii="Times New Roman" w:hAnsi="Times New Roman" w:cs="Times New Roman"/>
-        </w:rPr>
-        <w:t>abc</w:t>
-      </w:r>
-      <w:proofErr w:type="spellEnd"/>
-      <w:proofErr w:type="gramEnd"/>
-      <w:r>
-        <w:rPr>
-          <w:rFonts w:ascii="Times New Roman" w:hAnsi="Times New Roman" w:cs="Times New Roman"/>
-        </w:rPr>
-        <w:t xml:space="preserve"> file at a time, parse it and feed it into Java MIDI API. It has three major parts: </w:t>
-      </w:r>
-      <w:proofErr w:type="spellStart"/>
-      <w:r>
-        <w:rPr>
-          <w:rFonts w:ascii="Times New Roman" w:hAnsi="Times New Roman" w:cs="Times New Roman"/>
-        </w:rPr>
-        <w:t>lexer</w:t>
-      </w:r>
-      <w:proofErr w:type="spellEnd"/>
-      <w:r>
-        <w:rPr>
-          <w:rFonts w:ascii="Times New Roman" w:hAnsi="Times New Roman" w:cs="Times New Roman"/>
-        </w:rPr>
-        <w:t>, parser and interpreter. The function of each part is explained in details in this document.</w:t>
+        <w:t>ABC Player is a Java application that plays an abc file. It takes one abc file at a time, parse it and feed it into Java MIDI API. It has three major parts: lexer, parser and interpreter. The function of each part is explained in details in this document.</w:t>
       </w:r>
     </w:p>
     <w:p>
@@ -387,8 +321,6 @@
           </wp:inline>
         </w:drawing>
       </w:r>
-      <w:bookmarkStart w:id="0" w:name="_GoBack"/>
-      <w:bookmarkEnd w:id="0"/>
     </w:p>
     <w:p>
       <w:pPr>
@@ -465,7 +397,6 @@
           </mc:Fallback>
         </mc:AlternateContent>
       </w:r>
-      <w:proofErr w:type="spellStart"/>
       <w:r>
         <w:rPr>
           <w:rFonts w:ascii="Times New Roman" w:hAnsi="Times New Roman" w:cs="Times New Roman"/>
@@ -474,7 +405,6 @@
         </w:rPr>
         <w:t>Lexer</w:t>
       </w:r>
-      <w:proofErr w:type="spellEnd"/>
     </w:p>
     <w:p>
       <w:pPr>
@@ -517,21 +447,7 @@
         <w:rPr>
           <w:rFonts w:ascii="Times New Roman" w:hAnsi="Times New Roman" w:cs="Times New Roman"/>
         </w:rPr>
-        <w:t xml:space="preserve">a string, </w:t>
-      </w:r>
-      <w:proofErr w:type="spellStart"/>
-      <w:r>
-        <w:rPr>
-          <w:rFonts w:ascii="Times New Roman" w:hAnsi="Times New Roman" w:cs="Times New Roman"/>
-        </w:rPr>
-        <w:t>Lexer</w:t>
-      </w:r>
-      <w:proofErr w:type="spellEnd"/>
-      <w:r>
-        <w:rPr>
-          <w:rFonts w:ascii="Times New Roman" w:hAnsi="Times New Roman" w:cs="Times New Roman"/>
-        </w:rPr>
-        <w:t xml:space="preserve"> will convert all the</w:t>
+        <w:t>a string, Lexer will convert all the</w:t>
       </w:r>
       <w:r>
         <w:rPr>
@@ -549,16 +465,8 @@
         <w:rPr>
           <w:rFonts w:ascii="Times New Roman" w:hAnsi="Times New Roman" w:cs="Times New Roman"/>
         </w:rPr>
-        <w:t xml:space="preserve"> into a </w:t>
-      </w:r>
-      <w:proofErr w:type="gramStart"/>
-      <w:r>
-        <w:rPr>
-          <w:rFonts w:ascii="Times New Roman" w:hAnsi="Times New Roman" w:cs="Times New Roman"/>
-        </w:rPr>
-        <w:t>header(</w:t>
-      </w:r>
-      <w:proofErr w:type="gramEnd"/>
+        <w:t xml:space="preserve"> into a header(</w:t>
+      </w:r>
       <w:r>
         <w:rPr>
           <w:rFonts w:ascii="Times New Roman" w:hAnsi="Times New Roman" w:cs="Times New Roman"/>
@@ -608,21 +516,7 @@
         <w:rPr>
           <w:rFonts w:ascii="Times New Roman" w:hAnsi="Times New Roman" w:cs="Times New Roman"/>
         </w:rPr>
-        <w:t>owing fields: C</w:t>
-      </w:r>
-      <w:proofErr w:type="gramStart"/>
-      <w:r>
-        <w:rPr>
-          <w:rFonts w:ascii="Times New Roman" w:hAnsi="Times New Roman" w:cs="Times New Roman"/>
-        </w:rPr>
-        <w:t>,K,L,M,Q,T,X</w:t>
-      </w:r>
-      <w:proofErr w:type="gramEnd"/>
-      <w:r>
-        <w:rPr>
-          <w:rFonts w:ascii="Times New Roman" w:hAnsi="Times New Roman" w:cs="Times New Roman"/>
-        </w:rPr>
-        <w:t xml:space="preserve"> and it contains information about the whole piece, namely, composer(C), key(K), default length of a note(L), meter(sums of durations of all notes within a bar), Q(tempo), T(title of the piece) and X(index number).</w:t>
+        <w:t>owing fields: C,K,L,M,Q,T,X and it contains information about the whole piece, namely, composer(C), key(K), default length of a note(L), meter(sums of durations of all notes within a bar), Q(tempo), T(title of the piece) and X(index number).</w:t>
       </w:r>
     </w:p>
     <w:p>
@@ -710,21 +604,7 @@
         <w:rPr>
           <w:rFonts w:ascii="Times New Roman" w:hAnsi="Times New Roman" w:cs="Times New Roman"/>
         </w:rPr>
-        <w:t xml:space="preserve">It is an </w:t>
-      </w:r>
-      <w:proofErr w:type="spellStart"/>
-      <w:r>
-        <w:rPr>
-          <w:rFonts w:ascii="Times New Roman" w:hAnsi="Times New Roman" w:cs="Times New Roman"/>
-        </w:rPr>
-        <w:t>enum</w:t>
-      </w:r>
-      <w:proofErr w:type="spellEnd"/>
-      <w:r>
-        <w:rPr>
-          <w:rFonts w:ascii="Times New Roman" w:hAnsi="Times New Roman" w:cs="Times New Roman"/>
-        </w:rPr>
-        <w:t xml:space="preserve"> type, which is listed below with each type’s corresponding string:</w:t>
+        <w:t>It is an enum type, which is listed below with each type’s corresponding string:</w:t>
       </w:r>
     </w:p>
     <w:p>
@@ -774,21 +654,7 @@
         <w:rPr>
           <w:rFonts w:ascii="Times New Roman" w:hAnsi="Times New Roman" w:cs="Times New Roman"/>
         </w:rPr>
-        <w:t>NOTE: a-</w:t>
-      </w:r>
-      <w:proofErr w:type="spellStart"/>
-      <w:r>
-        <w:rPr>
-          <w:rFonts w:ascii="Times New Roman" w:hAnsi="Times New Roman" w:cs="Times New Roman"/>
-        </w:rPr>
-        <w:t>gA</w:t>
-      </w:r>
-      <w:proofErr w:type="spellEnd"/>
-      <w:r>
-        <w:rPr>
-          <w:rFonts w:ascii="Times New Roman" w:hAnsi="Times New Roman" w:cs="Times New Roman"/>
-        </w:rPr>
-        <w:t>-G</w:t>
+        <w:t>NOTE: a-gA-G</w:t>
       </w:r>
     </w:p>
     <w:p>
@@ -802,16 +668,8 @@
         <w:rPr>
           <w:rFonts w:ascii="Times New Roman" w:hAnsi="Times New Roman" w:cs="Times New Roman"/>
         </w:rPr>
-        <w:t xml:space="preserve">OCTAVE: ' </w:t>
-      </w:r>
-      <w:proofErr w:type="gramStart"/>
-      <w:r>
-        <w:rPr>
-          <w:rFonts w:ascii="Times New Roman" w:hAnsi="Times New Roman" w:cs="Times New Roman"/>
-        </w:rPr>
-        <w:t>or ,</w:t>
-      </w:r>
-      <w:proofErr w:type="gramEnd"/>
+        <w:t>OCTAVE: ' or ,</w:t>
+      </w:r>
     </w:p>
     <w:p>
       <w:pPr>
@@ -838,16 +696,8 @@
         <w:rPr>
           <w:rFonts w:ascii="Times New Roman" w:hAnsi="Times New Roman" w:cs="Times New Roman"/>
         </w:rPr>
-        <w:t>RIGHTBRA</w:t>
-      </w:r>
-      <w:proofErr w:type="gramStart"/>
-      <w:r>
-        <w:rPr>
-          <w:rFonts w:ascii="Times New Roman" w:hAnsi="Times New Roman" w:cs="Times New Roman"/>
-        </w:rPr>
-        <w:t>: ]</w:t>
-      </w:r>
-      <w:proofErr w:type="gramEnd"/>
+        <w:t>RIGHTBRA: ]</w:t>
+      </w:r>
     </w:p>
     <w:p>
       <w:pPr>
@@ -874,16 +724,8 @@
         <w:rPr>
           <w:rFonts w:ascii="Times New Roman" w:hAnsi="Times New Roman" w:cs="Times New Roman"/>
         </w:rPr>
-        <w:t>COLON</w:t>
-      </w:r>
-      <w:proofErr w:type="gramStart"/>
-      <w:r>
-        <w:rPr>
-          <w:rFonts w:ascii="Times New Roman" w:hAnsi="Times New Roman" w:cs="Times New Roman"/>
-        </w:rPr>
-        <w:t>: :</w:t>
-      </w:r>
-      <w:proofErr w:type="gramEnd"/>
+        <w:t>COLON: :</w:t>
+      </w:r>
     </w:p>
     <w:p>
       <w:pPr>
@@ -896,16 +738,8 @@
         <w:rPr>
           <w:rFonts w:ascii="Times New Roman" w:hAnsi="Times New Roman" w:cs="Times New Roman"/>
         </w:rPr>
-        <w:t xml:space="preserve">Rest: </w:t>
-      </w:r>
-      <w:proofErr w:type="spellStart"/>
-      <w:r>
-        <w:rPr>
-          <w:rFonts w:ascii="Times New Roman" w:hAnsi="Times New Roman" w:cs="Times New Roman"/>
-        </w:rPr>
-        <w:t>zZ</w:t>
-      </w:r>
-      <w:proofErr w:type="spellEnd"/>
+        <w:t>Rest: zZ</w:t>
+      </w:r>
     </w:p>
     <w:p>
       <w:pPr>
@@ -1033,57 +867,13 @@
         <w:rPr>
           <w:rFonts w:ascii="Times New Roman" w:hAnsi="Times New Roman" w:cs="Times New Roman"/>
         </w:rPr>
-        <w:t xml:space="preserve">) in </w:t>
-      </w:r>
-      <w:proofErr w:type="spellStart"/>
-      <w:r>
-        <w:rPr>
-          <w:rFonts w:ascii="Times New Roman" w:hAnsi="Times New Roman" w:cs="Times New Roman"/>
-        </w:rPr>
-        <w:t>Lexer</w:t>
-      </w:r>
-      <w:proofErr w:type="spellEnd"/>
-      <w:r>
-        <w:rPr>
-          <w:rFonts w:ascii="Times New Roman" w:hAnsi="Times New Roman" w:cs="Times New Roman"/>
-        </w:rPr>
-        <w:t xml:space="preserve">. In </w:t>
-      </w:r>
-      <w:proofErr w:type="spellStart"/>
-      <w:r>
-        <w:rPr>
-          <w:rFonts w:ascii="Times New Roman" w:hAnsi="Times New Roman" w:cs="Times New Roman"/>
-        </w:rPr>
-        <w:t>L</w:t>
-      </w:r>
-      <w:r>
-        <w:rPr>
-          <w:rFonts w:ascii="Times New Roman" w:hAnsi="Times New Roman" w:cs="Times New Roman"/>
-        </w:rPr>
-        <w:t>exer</w:t>
-      </w:r>
-      <w:proofErr w:type="spellEnd"/>
-      <w:r>
-        <w:rPr>
-          <w:rFonts w:ascii="Times New Roman" w:hAnsi="Times New Roman" w:cs="Times New Roman"/>
-        </w:rPr>
-        <w:t xml:space="preserve"> we simply return all the tokens are the parser will throw exception later. We ignore all the white spaces and all the characters that don’t exist in </w:t>
-      </w:r>
-      <w:proofErr w:type="spellStart"/>
-      <w:proofErr w:type="gramStart"/>
-      <w:r>
-        <w:rPr>
-          <w:rFonts w:ascii="Times New Roman" w:hAnsi="Times New Roman" w:cs="Times New Roman"/>
-        </w:rPr>
-        <w:t>abc</w:t>
-      </w:r>
-      <w:proofErr w:type="spellEnd"/>
-      <w:proofErr w:type="gramEnd"/>
-      <w:r>
-        <w:rPr>
-          <w:rFonts w:ascii="Times New Roman" w:hAnsi="Times New Roman" w:cs="Times New Roman"/>
-        </w:rPr>
-        <w:t xml:space="preserve"> grammar, such as ‘&amp;’, ‘+’, etc. </w:t>
+        <w:t>) in Lexer. In L</w:t>
+      </w:r>
+      <w:r>
+        <w:rPr>
+          <w:rFonts w:ascii="Times New Roman" w:hAnsi="Times New Roman" w:cs="Times New Roman"/>
+        </w:rPr>
+        <w:t xml:space="preserve">exer we simply return all the tokens are the parser will throw exception later. We ignore all the white spaces and all the characters that don’t exist in abc grammar, such as ‘&amp;’, ‘+’, etc. </w:t>
       </w:r>
     </w:p>
     <w:p>
@@ -1149,7 +939,6 @@
           <w:rFonts w:ascii="Times New Roman" w:hAnsi="Times New Roman" w:cs="Times New Roman"/>
         </w:rPr>
       </w:pPr>
-      <w:proofErr w:type="spellStart"/>
       <w:r>
         <w:rPr>
           <w:rFonts w:ascii="Times New Roman" w:hAnsi="Times New Roman" w:cs="Times New Roman"/>
@@ -1160,14 +949,7 @@
         <w:rPr>
           <w:rFonts w:ascii="Times New Roman" w:hAnsi="Times New Roman" w:cs="Times New Roman"/>
         </w:rPr>
-        <w:t>er</w:t>
-      </w:r>
-      <w:proofErr w:type="spellEnd"/>
-      <w:r>
-        <w:rPr>
-          <w:rFonts w:ascii="Times New Roman" w:hAnsi="Times New Roman" w:cs="Times New Roman"/>
-        </w:rPr>
-        <w:t xml:space="preserve"> throws only one type of excep</w:t>
+        <w:t>er throws only one type of excep</w:t>
       </w:r>
       <w:r>
         <w:rPr>
@@ -1175,19 +957,19 @@
         </w:rPr>
         <w:t xml:space="preserve">tion: </w:t>
       </w:r>
-      <w:proofErr w:type="spellStart"/>
-      <w:r>
-        <w:rPr>
-          <w:rFonts w:ascii="Times New Roman" w:hAnsi="Times New Roman" w:cs="Times New Roman"/>
-        </w:rPr>
-        <w:t>HeaderWrongFormat</w:t>
-      </w:r>
-      <w:proofErr w:type="spellEnd"/>
-      <w:r>
-        <w:rPr>
-          <w:rFonts w:ascii="Times New Roman" w:hAnsi="Times New Roman" w:cs="Times New Roman"/>
-        </w:rPr>
-        <w:t xml:space="preserve"> Excep</w:t>
+      <w:r>
+        <w:rPr>
+          <w:rFonts w:ascii="Times New Roman" w:hAnsi="Times New Roman" w:cs="Times New Roman"/>
+        </w:rPr>
+        <w:t>WrongHeader</w:t>
+      </w:r>
+      <w:bookmarkStart w:id="0" w:name="_GoBack"/>
+      <w:bookmarkEnd w:id="0"/>
+      <w:r>
+        <w:rPr>
+          <w:rFonts w:ascii="Times New Roman" w:hAnsi="Times New Roman" w:cs="Times New Roman"/>
+        </w:rPr>
+        <w:t>Format Excep</w:t>
       </w:r>
       <w:r>
         <w:rPr>
@@ -1382,63 +1164,7 @@
         <w:rPr>
           <w:rFonts w:ascii="Times New Roman" w:hAnsi="Times New Roman" w:cs="Times New Roman"/>
         </w:rPr>
-        <w:t xml:space="preserve">Parser parses the output of a </w:t>
-      </w:r>
-      <w:proofErr w:type="spellStart"/>
-      <w:r>
-        <w:rPr>
-          <w:rFonts w:ascii="Times New Roman" w:hAnsi="Times New Roman" w:cs="Times New Roman"/>
-        </w:rPr>
-        <w:t>Lexer</w:t>
-      </w:r>
-      <w:proofErr w:type="spellEnd"/>
-      <w:r>
-        <w:rPr>
-          <w:rFonts w:ascii="Times New Roman" w:hAnsi="Times New Roman" w:cs="Times New Roman"/>
-        </w:rPr>
-        <w:t xml:space="preserve"> (a header and a list of tokens) into an abstract syntax tree. The </w:t>
-      </w:r>
-      <w:proofErr w:type="spellStart"/>
-      <w:r>
-        <w:rPr>
-          <w:rFonts w:ascii="Times New Roman" w:hAnsi="Times New Roman" w:cs="Times New Roman"/>
-        </w:rPr>
-        <w:t>datatype</w:t>
-      </w:r>
-      <w:proofErr w:type="spellEnd"/>
-      <w:r>
-        <w:rPr>
-          <w:rFonts w:ascii="Times New Roman" w:hAnsi="Times New Roman" w:cs="Times New Roman"/>
-        </w:rPr>
-        <w:t xml:space="preserve"> definition/grammar is shown as below. There are two types of </w:t>
-      </w:r>
-      <w:proofErr w:type="spellStart"/>
-      <w:r>
-        <w:rPr>
-          <w:rFonts w:ascii="Times New Roman" w:hAnsi="Times New Roman" w:cs="Times New Roman"/>
-        </w:rPr>
-        <w:t>datatypes</w:t>
-      </w:r>
-      <w:proofErr w:type="spellEnd"/>
-      <w:r>
-        <w:rPr>
-          <w:rFonts w:ascii="Times New Roman" w:hAnsi="Times New Roman" w:cs="Times New Roman"/>
-        </w:rPr>
-        <w:t xml:space="preserve">: terminals, which are the tokens produced from </w:t>
-      </w:r>
-      <w:proofErr w:type="spellStart"/>
-      <w:r>
-        <w:rPr>
-          <w:rFonts w:ascii="Times New Roman" w:hAnsi="Times New Roman" w:cs="Times New Roman"/>
-        </w:rPr>
-        <w:t>Lexer</w:t>
-      </w:r>
-      <w:proofErr w:type="spellEnd"/>
-      <w:r>
-        <w:rPr>
-          <w:rFonts w:ascii="Times New Roman" w:hAnsi="Times New Roman" w:cs="Times New Roman"/>
-        </w:rPr>
-        <w:t>, and non-terminals, which are recursively defined by terminals and non-terminals.</w:t>
+        <w:t>Parser parses the output of a Lexer (a header and a list of tokens) into an abstract syntax tree. The datatype definition/grammar is shown as below. There are two types of datatypes: terminals, which are the tokens produced from Lexer, and non-terminals, which are recursively defined by terminals and non-terminals.</w:t>
       </w:r>
     </w:p>
     <w:p>
@@ -1457,7 +1183,6 @@
           <w:szCs w:val="28"/>
         </w:rPr>
       </w:pPr>
-      <w:proofErr w:type="spellStart"/>
       <w:r>
         <w:rPr>
           <w:rFonts w:ascii="Times New Roman" w:hAnsi="Times New Roman" w:cs="Times New Roman"/>
@@ -1465,9 +1190,8 @@
           <w:sz w:val="28"/>
           <w:szCs w:val="28"/>
         </w:rPr>
-        <w:t>Datatype</w:t>
-      </w:r>
-      <w:proofErr w:type="spellEnd"/>
+        <w:t>Datatype Definition</w:t>
+      </w:r>
       <w:r>
         <w:rPr>
           <w:rFonts w:ascii="Times New Roman" w:hAnsi="Times New Roman" w:cs="Times New Roman"/>
@@ -1475,17 +1199,379 @@
           <w:sz w:val="28"/>
           <w:szCs w:val="28"/>
         </w:rPr>
-        <w:t xml:space="preserve"> Definition</w:t>
-      </w:r>
-      <w:r>
+        <w:t>/ Grammar</w:t>
+      </w:r>
+    </w:p>
+    <w:p>
+      <w:pPr>
         <w:rPr>
           <w:rFonts w:ascii="Times New Roman" w:hAnsi="Times New Roman" w:cs="Times New Roman"/>
           <w:b/>
           <w:sz w:val="28"/>
           <w:szCs w:val="28"/>
         </w:rPr>
-        <w:t>/ Grammar</w:t>
-      </w:r>
+      </w:pPr>
+    </w:p>
+    <w:p>
+      <w:pPr>
+        <w:rPr>
+          <w:rFonts w:ascii="Times New Roman" w:hAnsi="Times New Roman" w:cs="Times New Roman"/>
+          <w:b/>
+          <w:i/>
+        </w:rPr>
+      </w:pPr>
+      <w:r>
+        <w:rPr>
+          <w:rFonts w:ascii="Times New Roman" w:hAnsi="Times New Roman" w:cs="Times New Roman"/>
+          <w:b/>
+          <w:i/>
+        </w:rPr>
+        <w:t>Terminals:</w:t>
+      </w:r>
+    </w:p>
+    <w:p>
+      <w:pPr>
+        <w:rPr>
+          <w:rFonts w:ascii="Times New Roman" w:hAnsi="Times New Roman" w:cs="Times New Roman"/>
+        </w:rPr>
+      </w:pPr>
+    </w:p>
+    <w:p>
+      <w:pPr>
+        <w:rPr>
+          <w:rFonts w:ascii="Times New Roman" w:hAnsi="Times New Roman" w:cs="Times New Roman"/>
+        </w:rPr>
+      </w:pPr>
+      <w:r>
+        <w:rPr>
+          <w:rFonts w:ascii="Times New Roman" w:hAnsi="Times New Roman" w:cs="Times New Roman"/>
+        </w:rPr>
+        <w:t>LINE: |</w:t>
+      </w:r>
+    </w:p>
+    <w:p>
+      <w:pPr>
+        <w:rPr>
+          <w:rFonts w:ascii="Times New Roman" w:hAnsi="Times New Roman" w:cs="Times New Roman"/>
+        </w:rPr>
+      </w:pPr>
+      <w:r>
+        <w:rPr>
+          <w:rFonts w:ascii="Times New Roman" w:hAnsi="Times New Roman" w:cs="Times New Roman"/>
+        </w:rPr>
+        <w:t>ACCIDENTAL: ^ or _</w:t>
+      </w:r>
+    </w:p>
+    <w:p>
+      <w:pPr>
+        <w:rPr>
+          <w:rFonts w:ascii="Times New Roman" w:hAnsi="Times New Roman" w:cs="Times New Roman"/>
+        </w:rPr>
+      </w:pPr>
+      <w:r>
+        <w:rPr>
+          <w:rFonts w:ascii="Times New Roman" w:hAnsi="Times New Roman" w:cs="Times New Roman"/>
+        </w:rPr>
+        <w:t>NOTE: a-gA-G</w:t>
+      </w:r>
+    </w:p>
+    <w:p>
+      <w:pPr>
+        <w:rPr>
+          <w:rFonts w:ascii="Times New Roman" w:hAnsi="Times New Roman" w:cs="Times New Roman"/>
+        </w:rPr>
+      </w:pPr>
+      <w:r>
+        <w:rPr>
+          <w:rFonts w:ascii="Times New Roman" w:hAnsi="Times New Roman" w:cs="Times New Roman"/>
+        </w:rPr>
+        <w:t>OCTAVE: ' or ,</w:t>
+      </w:r>
+    </w:p>
+    <w:p>
+      <w:pPr>
+        <w:rPr>
+          <w:rFonts w:ascii="Times New Roman" w:hAnsi="Times New Roman" w:cs="Times New Roman"/>
+        </w:rPr>
+      </w:pPr>
+      <w:r>
+        <w:rPr>
+          <w:rFonts w:ascii="Times New Roman" w:hAnsi="Times New Roman" w:cs="Times New Roman"/>
+        </w:rPr>
+        <w:t>LEFTBRA: [</w:t>
+      </w:r>
+    </w:p>
+    <w:p>
+      <w:pPr>
+        <w:rPr>
+          <w:rFonts w:ascii="Times New Roman" w:hAnsi="Times New Roman" w:cs="Times New Roman"/>
+        </w:rPr>
+      </w:pPr>
+      <w:r>
+        <w:rPr>
+          <w:rFonts w:ascii="Times New Roman" w:hAnsi="Times New Roman" w:cs="Times New Roman"/>
+        </w:rPr>
+        <w:t>RIGHTBRA: ]</w:t>
+      </w:r>
+    </w:p>
+    <w:p>
+      <w:pPr>
+        <w:rPr>
+          <w:rFonts w:ascii="Times New Roman" w:hAnsi="Times New Roman" w:cs="Times New Roman"/>
+        </w:rPr>
+      </w:pPr>
+      <w:r>
+        <w:rPr>
+          <w:rFonts w:ascii="Times New Roman" w:hAnsi="Times New Roman" w:cs="Times New Roman"/>
+        </w:rPr>
+        <w:t>LEFTPAR: (</w:t>
+      </w:r>
+    </w:p>
+    <w:p>
+      <w:pPr>
+        <w:rPr>
+          <w:rFonts w:ascii="Times New Roman" w:hAnsi="Times New Roman" w:cs="Times New Roman"/>
+        </w:rPr>
+      </w:pPr>
+      <w:r>
+        <w:rPr>
+          <w:rFonts w:ascii="Times New Roman" w:hAnsi="Times New Roman" w:cs="Times New Roman"/>
+        </w:rPr>
+        <w:t>COLON: :</w:t>
+      </w:r>
+    </w:p>
+    <w:p>
+      <w:pPr>
+        <w:rPr>
+          <w:rFonts w:ascii="Times New Roman" w:hAnsi="Times New Roman" w:cs="Times New Roman"/>
+        </w:rPr>
+      </w:pPr>
+      <w:r>
+        <w:rPr>
+          <w:rFonts w:ascii="Times New Roman" w:hAnsi="Times New Roman" w:cs="Times New Roman"/>
+        </w:rPr>
+        <w:t>Rest: z</w:t>
+      </w:r>
+    </w:p>
+    <w:p>
+      <w:pPr>
+        <w:rPr>
+          <w:rFonts w:ascii="Times New Roman" w:hAnsi="Times New Roman" w:cs="Times New Roman"/>
+        </w:rPr>
+      </w:pPr>
+      <w:r>
+        <w:rPr>
+          <w:rFonts w:ascii="Times New Roman" w:hAnsi="Times New Roman" w:cs="Times New Roman"/>
+        </w:rPr>
+        <w:t>LENGTH: number that represent the length of the note, such as 2, 1/3.</w:t>
+      </w:r>
+    </w:p>
+    <w:p>
+      <w:pPr>
+        <w:rPr>
+          <w:rFonts w:ascii="Times New Roman" w:hAnsi="Times New Roman" w:cs="Times New Roman"/>
+        </w:rPr>
+      </w:pPr>
+      <w:r>
+        <w:rPr>
+          <w:rFonts w:ascii="Times New Roman" w:hAnsi="Times New Roman" w:cs="Times New Roman"/>
+        </w:rPr>
+        <w:t>VOICE: v (followed by the name of the voice)</w:t>
+      </w:r>
+    </w:p>
+    <w:p>
+      <w:pPr>
+        <w:rPr>
+          <w:rFonts w:ascii="Times New Roman" w:hAnsi="Times New Roman" w:cs="Times New Roman"/>
+        </w:rPr>
+      </w:pPr>
+    </w:p>
+    <w:p>
+      <w:pPr>
+        <w:rPr>
+          <w:rFonts w:ascii="Times New Roman" w:hAnsi="Times New Roman" w:cs="Times New Roman"/>
+          <w:b/>
+          <w:i/>
+        </w:rPr>
+      </w:pPr>
+      <w:r>
+        <w:rPr>
+          <w:rFonts w:ascii="Times New Roman" w:hAnsi="Times New Roman" w:cs="Times New Roman"/>
+          <w:b/>
+          <w:i/>
+        </w:rPr>
+        <w:t>Non-terminals:</w:t>
+      </w:r>
+    </w:p>
+    <w:p>
+      <w:pPr>
+        <w:rPr>
+          <w:rFonts w:ascii="宋体" w:eastAsia="宋体" w:hAnsi="宋体" w:cs="宋体"/>
+          <w:b/>
+          <w:u w:val="single"/>
+          <w:lang w:eastAsia="zh-CN"/>
+        </w:rPr>
+      </w:pPr>
+    </w:p>
+    <w:p>
+      <w:pPr>
+        <w:rPr>
+          <w:rFonts w:ascii="Times New Roman" w:eastAsia="宋体" w:hAnsi="Times New Roman" w:cs="Times New Roman"/>
+          <w:lang w:eastAsia="zh-CN"/>
+        </w:rPr>
+      </w:pPr>
+      <w:r>
+        <w:rPr>
+          <w:rFonts w:ascii="Times New Roman" w:eastAsia="宋体" w:hAnsi="Times New Roman" w:cs="Times New Roman"/>
+          <w:lang w:eastAsia="zh-CN"/>
+        </w:rPr>
+        <w:t>Music = Voice</w:t>
+      </w:r>
+      <w:r>
+        <w:rPr>
+          <w:rFonts w:ascii="Times New Roman" w:eastAsia="宋体" w:hAnsi="Times New Roman" w:cs="Times New Roman"/>
+          <w:lang w:eastAsia="zh-CN"/>
+        </w:rPr>
+        <w:t>*</w:t>
+      </w:r>
+    </w:p>
+    <w:p>
+      <w:pPr>
+        <w:rPr>
+          <w:rFonts w:ascii="Times New Roman" w:eastAsia="宋体" w:hAnsi="Times New Roman" w:cs="Times New Roman"/>
+          <w:lang w:eastAsia="zh-CN"/>
+        </w:rPr>
+      </w:pPr>
+      <w:r>
+        <w:rPr>
+          <w:rFonts w:ascii="Times New Roman" w:eastAsia="宋体" w:hAnsi="Times New Roman" w:cs="Times New Roman"/>
+          <w:lang w:eastAsia="zh-CN"/>
+        </w:rPr>
+        <w:t>Voice = (Bar|Repeat)*</w:t>
+      </w:r>
+    </w:p>
+    <w:p>
+      <w:pPr>
+        <w:rPr>
+          <w:rFonts w:ascii="Times New Roman" w:eastAsia="宋体" w:hAnsi="Times New Roman" w:cs="Times New Roman"/>
+          <w:lang w:eastAsia="zh-CN"/>
+        </w:rPr>
+      </w:pPr>
+      <w:r>
+        <w:rPr>
+          <w:rFonts w:ascii="Times New Roman" w:eastAsia="宋体" w:hAnsi="Times New Roman" w:cs="Times New Roman"/>
+          <w:lang w:eastAsia="zh-CN"/>
+        </w:rPr>
+        <w:t>Bar = Notes LINE</w:t>
+      </w:r>
+    </w:p>
+    <w:p>
+      <w:pPr>
+        <w:rPr>
+          <w:rFonts w:ascii="Times New Roman" w:eastAsia="宋体" w:hAnsi="Times New Roman" w:cs="Times New Roman"/>
+          <w:lang w:eastAsia="zh-CN"/>
+        </w:rPr>
+      </w:pPr>
+      <w:r>
+        <w:rPr>
+          <w:rFonts w:ascii="Times New Roman" w:eastAsia="宋体" w:hAnsi="Times New Roman" w:cs="Times New Roman"/>
+          <w:lang w:eastAsia="zh-CN"/>
+        </w:rPr>
+        <w:t>Notes = (Single|Chord|Tuplet|Triplet|Rest)*</w:t>
+      </w:r>
+    </w:p>
+    <w:p>
+      <w:pPr>
+        <w:rPr>
+          <w:rFonts w:ascii="Times New Roman" w:eastAsia="宋体" w:hAnsi="Times New Roman" w:cs="Times New Roman"/>
+          <w:lang w:eastAsia="zh-CN"/>
+        </w:rPr>
+      </w:pPr>
+      <w:r>
+        <w:rPr>
+          <w:rFonts w:ascii="Times New Roman" w:eastAsia="宋体" w:hAnsi="Times New Roman" w:cs="Times New Roman"/>
+          <w:lang w:eastAsia="zh-CN"/>
+        </w:rPr>
+        <w:t>Single = ACCIDENTAL? NOTE OCTAVE* LENGTH?</w:t>
+      </w:r>
+    </w:p>
+    <w:p>
+      <w:pPr>
+        <w:rPr>
+          <w:rFonts w:ascii="Times New Roman" w:eastAsia="宋体" w:hAnsi="Times New Roman" w:cs="Times New Roman"/>
+          <w:lang w:eastAsia="zh-CN"/>
+        </w:rPr>
+      </w:pPr>
+      <w:r>
+        <w:rPr>
+          <w:rFonts w:ascii="Times New Roman" w:eastAsia="宋体" w:hAnsi="Times New Roman" w:cs="Times New Roman"/>
+          <w:lang w:eastAsia="zh-CN"/>
+        </w:rPr>
+        <w:t>Chord = LEFTBRA Single+ RIGHTBRA</w:t>
+      </w:r>
+    </w:p>
+    <w:p>
+      <w:pPr>
+        <w:rPr>
+          <w:rFonts w:ascii="Times New Roman" w:eastAsia="宋体" w:hAnsi="Times New Roman" w:cs="Times New Roman"/>
+          <w:lang w:eastAsia="zh-CN"/>
+        </w:rPr>
+      </w:pPr>
+      <w:r>
+        <w:rPr>
+          <w:rFonts w:ascii="Times New Roman" w:eastAsia="宋体" w:hAnsi="Times New Roman" w:cs="Times New Roman"/>
+          <w:lang w:eastAsia="zh-CN"/>
+        </w:rPr>
+        <w:t>Tuplet = LEFTPAR [2] Single{2}</w:t>
+      </w:r>
+    </w:p>
+    <w:p>
+      <w:pPr>
+        <w:rPr>
+          <w:rFonts w:ascii="Times New Roman" w:eastAsia="宋体" w:hAnsi="Times New Roman" w:cs="Times New Roman"/>
+          <w:lang w:eastAsia="zh-CN"/>
+        </w:rPr>
+      </w:pPr>
+      <w:r>
+        <w:rPr>
+          <w:rFonts w:ascii="Times New Roman" w:eastAsia="宋体" w:hAnsi="Times New Roman" w:cs="Times New Roman"/>
+          <w:lang w:eastAsia="zh-CN"/>
+        </w:rPr>
+        <w:t>Triplet = LEFTPAR [3] Single{3}</w:t>
+      </w:r>
+    </w:p>
+    <w:p>
+      <w:pPr>
+        <w:rPr>
+          <w:rFonts w:ascii="Times New Roman" w:eastAsia="宋体" w:hAnsi="Times New Roman" w:cs="Times New Roman"/>
+          <w:lang w:eastAsia="zh-CN"/>
+        </w:rPr>
+      </w:pPr>
+      <w:r>
+        <w:rPr>
+          <w:rFonts w:ascii="Times New Roman" w:eastAsia="宋体" w:hAnsi="Times New Roman" w:cs="Times New Roman"/>
+          <w:lang w:eastAsia="zh-CN"/>
+        </w:rPr>
+        <w:t>Rest = [z] Length?</w:t>
+      </w:r>
+    </w:p>
+    <w:p>
+      <w:pPr>
+        <w:rPr>
+          <w:rFonts w:ascii="Times New Roman" w:hAnsi="Times New Roman" w:cs="Times New Roman"/>
+          <w:b/>
+          <w:u w:val="single"/>
+        </w:rPr>
+      </w:pPr>
+    </w:p>
+    <w:p>
+      <w:pPr>
+        <w:rPr>
+          <w:rFonts w:ascii="Times New Roman" w:hAnsi="Times New Roman" w:cs="Times New Roman"/>
+          <w:b/>
+          <w:u w:val="single"/>
+        </w:rPr>
+      </w:pPr>
     </w:p>
     <w:p>
       <w:pPr>
@@ -1496,497 +1582,25 @@
           <w:szCs w:val="28"/>
         </w:rPr>
       </w:pPr>
-    </w:p>
-    <w:p>
-      <w:pPr>
-        <w:rPr>
-          <w:rFonts w:ascii="Times New Roman" w:hAnsi="Times New Roman" w:cs="Times New Roman"/>
-          <w:b/>
-          <w:i/>
-        </w:rPr>
-      </w:pPr>
-      <w:r>
-        <w:rPr>
-          <w:rFonts w:ascii="Times New Roman" w:hAnsi="Times New Roman" w:cs="Times New Roman"/>
-          <w:b/>
-          <w:i/>
-        </w:rPr>
-        <w:t>Terminals:</w:t>
-      </w:r>
-    </w:p>
-    <w:p>
-      <w:pPr>
-        <w:rPr>
-          <w:rFonts w:ascii="Times New Roman" w:hAnsi="Times New Roman" w:cs="Times New Roman"/>
-        </w:rPr>
-      </w:pPr>
-    </w:p>
-    <w:p>
-      <w:pPr>
-        <w:rPr>
-          <w:rFonts w:ascii="Times New Roman" w:hAnsi="Times New Roman" w:cs="Times New Roman"/>
-        </w:rPr>
-      </w:pPr>
-      <w:r>
-        <w:rPr>
-          <w:rFonts w:ascii="Times New Roman" w:hAnsi="Times New Roman" w:cs="Times New Roman"/>
-        </w:rPr>
-        <w:t>LINE: |</w:t>
-      </w:r>
-    </w:p>
-    <w:p>
-      <w:pPr>
-        <w:rPr>
-          <w:rFonts w:ascii="Times New Roman" w:hAnsi="Times New Roman" w:cs="Times New Roman"/>
-        </w:rPr>
-      </w:pPr>
-      <w:r>
-        <w:rPr>
-          <w:rFonts w:ascii="Times New Roman" w:hAnsi="Times New Roman" w:cs="Times New Roman"/>
-        </w:rPr>
-        <w:t>ACCIDENTAL: ^ or _</w:t>
-      </w:r>
-    </w:p>
-    <w:p>
-      <w:pPr>
-        <w:rPr>
-          <w:rFonts w:ascii="Times New Roman" w:hAnsi="Times New Roman" w:cs="Times New Roman"/>
-        </w:rPr>
-      </w:pPr>
-      <w:r>
-        <w:rPr>
-          <w:rFonts w:ascii="Times New Roman" w:hAnsi="Times New Roman" w:cs="Times New Roman"/>
-        </w:rPr>
-        <w:t>NOTE: a-</w:t>
-      </w:r>
-      <w:proofErr w:type="spellStart"/>
-      <w:r>
-        <w:rPr>
-          <w:rFonts w:ascii="Times New Roman" w:hAnsi="Times New Roman" w:cs="Times New Roman"/>
-        </w:rPr>
-        <w:t>gA</w:t>
-      </w:r>
-      <w:proofErr w:type="spellEnd"/>
-      <w:r>
-        <w:rPr>
-          <w:rFonts w:ascii="Times New Roman" w:hAnsi="Times New Roman" w:cs="Times New Roman"/>
-        </w:rPr>
-        <w:t>-G</w:t>
-      </w:r>
-    </w:p>
-    <w:p>
-      <w:pPr>
-        <w:rPr>
-          <w:rFonts w:ascii="Times New Roman" w:hAnsi="Times New Roman" w:cs="Times New Roman"/>
-        </w:rPr>
-      </w:pPr>
-      <w:r>
-        <w:rPr>
-          <w:rFonts w:ascii="Times New Roman" w:hAnsi="Times New Roman" w:cs="Times New Roman"/>
-        </w:rPr>
-        <w:t xml:space="preserve">OCTAVE: ' </w:t>
-      </w:r>
-      <w:proofErr w:type="gramStart"/>
-      <w:r>
-        <w:rPr>
-          <w:rFonts w:ascii="Times New Roman" w:hAnsi="Times New Roman" w:cs="Times New Roman"/>
-        </w:rPr>
-        <w:t>or ,</w:t>
-      </w:r>
-      <w:proofErr w:type="gramEnd"/>
-    </w:p>
-    <w:p>
-      <w:pPr>
-        <w:rPr>
-          <w:rFonts w:ascii="Times New Roman" w:hAnsi="Times New Roman" w:cs="Times New Roman"/>
-        </w:rPr>
-      </w:pPr>
-      <w:r>
-        <w:rPr>
-          <w:rFonts w:ascii="Times New Roman" w:hAnsi="Times New Roman" w:cs="Times New Roman"/>
-        </w:rPr>
-        <w:t>LEFTBRA: [</w:t>
-      </w:r>
-    </w:p>
-    <w:p>
-      <w:pPr>
-        <w:rPr>
-          <w:rFonts w:ascii="Times New Roman" w:hAnsi="Times New Roman" w:cs="Times New Roman"/>
-        </w:rPr>
-      </w:pPr>
-      <w:r>
-        <w:rPr>
-          <w:rFonts w:ascii="Times New Roman" w:hAnsi="Times New Roman" w:cs="Times New Roman"/>
-        </w:rPr>
-        <w:t>RIGHTBRA</w:t>
-      </w:r>
-      <w:proofErr w:type="gramStart"/>
-      <w:r>
-        <w:rPr>
-          <w:rFonts w:ascii="Times New Roman" w:hAnsi="Times New Roman" w:cs="Times New Roman"/>
-        </w:rPr>
-        <w:t>: ]</w:t>
-      </w:r>
-      <w:proofErr w:type="gramEnd"/>
-    </w:p>
-    <w:p>
-      <w:pPr>
-        <w:rPr>
-          <w:rFonts w:ascii="Times New Roman" w:hAnsi="Times New Roman" w:cs="Times New Roman"/>
-        </w:rPr>
-      </w:pPr>
-      <w:r>
-        <w:rPr>
-          <w:rFonts w:ascii="Times New Roman" w:hAnsi="Times New Roman" w:cs="Times New Roman"/>
-        </w:rPr>
-        <w:t>LEFTPAR: (</w:t>
-      </w:r>
-    </w:p>
-    <w:p>
-      <w:pPr>
-        <w:rPr>
-          <w:rFonts w:ascii="Times New Roman" w:hAnsi="Times New Roman" w:cs="Times New Roman"/>
-        </w:rPr>
-      </w:pPr>
-      <w:r>
-        <w:rPr>
-          <w:rFonts w:ascii="Times New Roman" w:hAnsi="Times New Roman" w:cs="Times New Roman"/>
-        </w:rPr>
-        <w:t>COLON</w:t>
-      </w:r>
-      <w:proofErr w:type="gramStart"/>
-      <w:r>
-        <w:rPr>
-          <w:rFonts w:ascii="Times New Roman" w:hAnsi="Times New Roman" w:cs="Times New Roman"/>
-        </w:rPr>
-        <w:t>: :</w:t>
-      </w:r>
-      <w:proofErr w:type="gramEnd"/>
-    </w:p>
-    <w:p>
-      <w:pPr>
-        <w:rPr>
-          <w:rFonts w:ascii="Times New Roman" w:hAnsi="Times New Roman" w:cs="Times New Roman"/>
-        </w:rPr>
-      </w:pPr>
-      <w:r>
-        <w:rPr>
-          <w:rFonts w:ascii="Times New Roman" w:hAnsi="Times New Roman" w:cs="Times New Roman"/>
-        </w:rPr>
-        <w:t>Rest: z</w:t>
-      </w:r>
-    </w:p>
-    <w:p>
-      <w:pPr>
-        <w:rPr>
-          <w:rFonts w:ascii="Times New Roman" w:hAnsi="Times New Roman" w:cs="Times New Roman"/>
-        </w:rPr>
-      </w:pPr>
-      <w:r>
-        <w:rPr>
-          <w:rFonts w:ascii="Times New Roman" w:hAnsi="Times New Roman" w:cs="Times New Roman"/>
-        </w:rPr>
-        <w:t>LENGTH: number that represent the length of the note, such as 2, 1/3.</w:t>
-      </w:r>
-    </w:p>
-    <w:p>
-      <w:pPr>
-        <w:rPr>
-          <w:rFonts w:ascii="Times New Roman" w:hAnsi="Times New Roman" w:cs="Times New Roman"/>
-        </w:rPr>
-      </w:pPr>
-      <w:r>
-        <w:rPr>
-          <w:rFonts w:ascii="Times New Roman" w:hAnsi="Times New Roman" w:cs="Times New Roman"/>
-        </w:rPr>
-        <w:t>VOICE: v (followed by the name of the voice)</w:t>
-      </w:r>
-    </w:p>
-    <w:p>
-      <w:pPr>
-        <w:rPr>
-          <w:rFonts w:ascii="Times New Roman" w:hAnsi="Times New Roman" w:cs="Times New Roman"/>
-        </w:rPr>
-      </w:pPr>
-    </w:p>
-    <w:p>
-      <w:pPr>
-        <w:rPr>
-          <w:rFonts w:ascii="Times New Roman" w:hAnsi="Times New Roman" w:cs="Times New Roman"/>
-          <w:b/>
-          <w:i/>
-        </w:rPr>
-      </w:pPr>
-      <w:r>
-        <w:rPr>
-          <w:rFonts w:ascii="Times New Roman" w:hAnsi="Times New Roman" w:cs="Times New Roman"/>
-          <w:b/>
-          <w:i/>
-        </w:rPr>
-        <w:t>Non-terminals:</w:t>
-      </w:r>
-    </w:p>
-    <w:p>
-      <w:pPr>
-        <w:rPr>
-          <w:rFonts w:ascii="宋体" w:eastAsia="宋体" w:hAnsi="宋体" w:cs="宋体" w:hint="eastAsia"/>
-          <w:b/>
-          <w:u w:val="single"/>
-          <w:lang w:eastAsia="zh-CN"/>
-        </w:rPr>
-      </w:pPr>
-    </w:p>
-    <w:p>
-      <w:pPr>
-        <w:rPr>
-          <w:rFonts w:ascii="Times New Roman" w:eastAsia="宋体" w:hAnsi="Times New Roman" w:cs="Times New Roman"/>
-          <w:lang w:eastAsia="zh-CN"/>
-        </w:rPr>
-      </w:pPr>
-      <w:r>
-        <w:rPr>
-          <w:rFonts w:ascii="Times New Roman" w:eastAsia="宋体" w:hAnsi="Times New Roman" w:cs="Times New Roman"/>
-          <w:lang w:eastAsia="zh-CN"/>
-        </w:rPr>
-        <w:t>Music = Voice</w:t>
-      </w:r>
-      <w:r>
-        <w:rPr>
-          <w:rFonts w:ascii="Times New Roman" w:eastAsia="宋体" w:hAnsi="Times New Roman" w:cs="Times New Roman"/>
-          <w:lang w:eastAsia="zh-CN"/>
-        </w:rPr>
-        <w:t>*</w:t>
-      </w:r>
-    </w:p>
-    <w:p>
-      <w:pPr>
-        <w:rPr>
-          <w:rFonts w:ascii="Times New Roman" w:eastAsia="宋体" w:hAnsi="Times New Roman" w:cs="Times New Roman"/>
-          <w:lang w:eastAsia="zh-CN"/>
-        </w:rPr>
-      </w:pPr>
-      <w:r>
-        <w:rPr>
-          <w:rFonts w:ascii="Times New Roman" w:eastAsia="宋体" w:hAnsi="Times New Roman" w:cs="Times New Roman"/>
-          <w:lang w:eastAsia="zh-CN"/>
-        </w:rPr>
-        <w:t>Voice = (</w:t>
-      </w:r>
-      <w:proofErr w:type="spellStart"/>
-      <w:r>
-        <w:rPr>
-          <w:rFonts w:ascii="Times New Roman" w:eastAsia="宋体" w:hAnsi="Times New Roman" w:cs="Times New Roman"/>
-          <w:lang w:eastAsia="zh-CN"/>
-        </w:rPr>
-        <w:t>Bar|Repeat</w:t>
-      </w:r>
-      <w:proofErr w:type="spellEnd"/>
-      <w:r>
-        <w:rPr>
-          <w:rFonts w:ascii="Times New Roman" w:eastAsia="宋体" w:hAnsi="Times New Roman" w:cs="Times New Roman"/>
-          <w:lang w:eastAsia="zh-CN"/>
-        </w:rPr>
-        <w:t>)*</w:t>
-      </w:r>
-    </w:p>
-    <w:p>
-      <w:pPr>
-        <w:rPr>
-          <w:rFonts w:ascii="Times New Roman" w:eastAsia="宋体" w:hAnsi="Times New Roman" w:cs="Times New Roman"/>
-          <w:lang w:eastAsia="zh-CN"/>
-        </w:rPr>
-      </w:pPr>
-      <w:r>
-        <w:rPr>
-          <w:rFonts w:ascii="Times New Roman" w:eastAsia="宋体" w:hAnsi="Times New Roman" w:cs="Times New Roman"/>
-          <w:lang w:eastAsia="zh-CN"/>
-        </w:rPr>
-        <w:t>Bar = Notes LINE</w:t>
-      </w:r>
-    </w:p>
-    <w:p>
-      <w:pPr>
-        <w:rPr>
-          <w:rFonts w:ascii="Times New Roman" w:eastAsia="宋体" w:hAnsi="Times New Roman" w:cs="Times New Roman"/>
-          <w:lang w:eastAsia="zh-CN"/>
-        </w:rPr>
-      </w:pPr>
-      <w:r>
-        <w:rPr>
-          <w:rFonts w:ascii="Times New Roman" w:eastAsia="宋体" w:hAnsi="Times New Roman" w:cs="Times New Roman"/>
-          <w:lang w:eastAsia="zh-CN"/>
-        </w:rPr>
-        <w:t>Notes = (</w:t>
-      </w:r>
-      <w:proofErr w:type="spellStart"/>
-      <w:r>
-        <w:rPr>
-          <w:rFonts w:ascii="Times New Roman" w:eastAsia="宋体" w:hAnsi="Times New Roman" w:cs="Times New Roman"/>
-          <w:lang w:eastAsia="zh-CN"/>
-        </w:rPr>
-        <w:t>Single|Chord|Tuplet|Triplet|Rest</w:t>
-      </w:r>
-      <w:proofErr w:type="spellEnd"/>
-      <w:r>
-        <w:rPr>
-          <w:rFonts w:ascii="Times New Roman" w:eastAsia="宋体" w:hAnsi="Times New Roman" w:cs="Times New Roman"/>
-          <w:lang w:eastAsia="zh-CN"/>
-        </w:rPr>
-        <w:t>)*</w:t>
-      </w:r>
-    </w:p>
-    <w:p>
-      <w:pPr>
-        <w:rPr>
-          <w:rFonts w:ascii="Times New Roman" w:eastAsia="宋体" w:hAnsi="Times New Roman" w:cs="Times New Roman"/>
-          <w:lang w:eastAsia="zh-CN"/>
-        </w:rPr>
-      </w:pPr>
-      <w:r>
-        <w:rPr>
-          <w:rFonts w:ascii="Times New Roman" w:eastAsia="宋体" w:hAnsi="Times New Roman" w:cs="Times New Roman"/>
-          <w:lang w:eastAsia="zh-CN"/>
-        </w:rPr>
-        <w:t>Single = ACCIDENTAL? NOTE OCTAVE* LENGTH?</w:t>
-      </w:r>
-    </w:p>
-    <w:p>
-      <w:pPr>
-        <w:rPr>
-          <w:rFonts w:ascii="Times New Roman" w:eastAsia="宋体" w:hAnsi="Times New Roman" w:cs="Times New Roman"/>
-          <w:lang w:eastAsia="zh-CN"/>
-        </w:rPr>
-      </w:pPr>
-      <w:r>
-        <w:rPr>
-          <w:rFonts w:ascii="Times New Roman" w:eastAsia="宋体" w:hAnsi="Times New Roman" w:cs="Times New Roman"/>
-          <w:lang w:eastAsia="zh-CN"/>
-        </w:rPr>
-        <w:t>Chord = LEFTBRA Single+ RIGHTBRA</w:t>
-      </w:r>
-    </w:p>
-    <w:p>
-      <w:pPr>
-        <w:rPr>
-          <w:rFonts w:ascii="Times New Roman" w:eastAsia="宋体" w:hAnsi="Times New Roman" w:cs="Times New Roman"/>
-          <w:lang w:eastAsia="zh-CN"/>
-        </w:rPr>
-      </w:pPr>
-      <w:proofErr w:type="spellStart"/>
-      <w:r>
-        <w:rPr>
-          <w:rFonts w:ascii="Times New Roman" w:eastAsia="宋体" w:hAnsi="Times New Roman" w:cs="Times New Roman"/>
-          <w:lang w:eastAsia="zh-CN"/>
-        </w:rPr>
-        <w:t>Tuplet</w:t>
-      </w:r>
-      <w:proofErr w:type="spellEnd"/>
-      <w:r>
-        <w:rPr>
-          <w:rFonts w:ascii="Times New Roman" w:eastAsia="宋体" w:hAnsi="Times New Roman" w:cs="Times New Roman"/>
-          <w:lang w:eastAsia="zh-CN"/>
-        </w:rPr>
-        <w:t xml:space="preserve"> = LEFTPAR [2] </w:t>
-      </w:r>
-      <w:proofErr w:type="gramStart"/>
-      <w:r>
-        <w:rPr>
-          <w:rFonts w:ascii="Times New Roman" w:eastAsia="宋体" w:hAnsi="Times New Roman" w:cs="Times New Roman"/>
-          <w:lang w:eastAsia="zh-CN"/>
-        </w:rPr>
-        <w:t>Single{</w:t>
-      </w:r>
-      <w:proofErr w:type="gramEnd"/>
-      <w:r>
-        <w:rPr>
-          <w:rFonts w:ascii="Times New Roman" w:eastAsia="宋体" w:hAnsi="Times New Roman" w:cs="Times New Roman"/>
-          <w:lang w:eastAsia="zh-CN"/>
-        </w:rPr>
-        <w:t>2}</w:t>
-      </w:r>
-    </w:p>
-    <w:p>
-      <w:pPr>
-        <w:rPr>
-          <w:rFonts w:ascii="Times New Roman" w:eastAsia="宋体" w:hAnsi="Times New Roman" w:cs="Times New Roman"/>
-          <w:lang w:eastAsia="zh-CN"/>
-        </w:rPr>
-      </w:pPr>
-      <w:r>
-        <w:rPr>
-          <w:rFonts w:ascii="Times New Roman" w:eastAsia="宋体" w:hAnsi="Times New Roman" w:cs="Times New Roman"/>
-          <w:lang w:eastAsia="zh-CN"/>
-        </w:rPr>
-        <w:t xml:space="preserve">Triplet = LEFTPAR [3] </w:t>
-      </w:r>
-      <w:proofErr w:type="gramStart"/>
-      <w:r>
-        <w:rPr>
-          <w:rFonts w:ascii="Times New Roman" w:eastAsia="宋体" w:hAnsi="Times New Roman" w:cs="Times New Roman"/>
-          <w:lang w:eastAsia="zh-CN"/>
-        </w:rPr>
-        <w:t>Single{</w:t>
-      </w:r>
-      <w:proofErr w:type="gramEnd"/>
-      <w:r>
-        <w:rPr>
-          <w:rFonts w:ascii="Times New Roman" w:eastAsia="宋体" w:hAnsi="Times New Roman" w:cs="Times New Roman"/>
-          <w:lang w:eastAsia="zh-CN"/>
-        </w:rPr>
-        <w:t>3}</w:t>
-      </w:r>
-    </w:p>
-    <w:p>
-      <w:pPr>
-        <w:rPr>
-          <w:rFonts w:ascii="Times New Roman" w:eastAsia="宋体" w:hAnsi="Times New Roman" w:cs="Times New Roman"/>
-          <w:lang w:eastAsia="zh-CN"/>
-        </w:rPr>
-      </w:pPr>
-      <w:r>
-        <w:rPr>
-          <w:rFonts w:ascii="Times New Roman" w:eastAsia="宋体" w:hAnsi="Times New Roman" w:cs="Times New Roman"/>
-          <w:lang w:eastAsia="zh-CN"/>
-        </w:rPr>
-        <w:t>Rest = [z] Length?</w:t>
-      </w:r>
-    </w:p>
-    <w:p>
-      <w:pPr>
-        <w:rPr>
-          <w:rFonts w:ascii="Times New Roman" w:hAnsi="Times New Roman" w:cs="Times New Roman"/>
-          <w:b/>
-          <w:u w:val="single"/>
-        </w:rPr>
-      </w:pPr>
-    </w:p>
-    <w:p>
-      <w:pPr>
-        <w:rPr>
-          <w:rFonts w:ascii="Times New Roman" w:hAnsi="Times New Roman" w:cs="Times New Roman"/>
-          <w:b/>
-          <w:u w:val="single"/>
-        </w:rPr>
-      </w:pPr>
-    </w:p>
-    <w:p>
-      <w:pPr>
+      <w:r>
         <w:rPr>
           <w:rFonts w:ascii="Times New Roman" w:hAnsi="Times New Roman" w:cs="Times New Roman"/>
           <w:b/>
           <w:sz w:val="28"/>
           <w:szCs w:val="28"/>
         </w:rPr>
-      </w:pPr>
-      <w:r>
+        <w:t>Graph</w:t>
+      </w:r>
+    </w:p>
+    <w:p>
+      <w:pPr>
         <w:rPr>
           <w:rFonts w:ascii="Times New Roman" w:hAnsi="Times New Roman" w:cs="Times New Roman"/>
           <w:b/>
           <w:sz w:val="28"/>
           <w:szCs w:val="28"/>
         </w:rPr>
-        <w:t>Graph</w:t>
-      </w:r>
+      </w:pPr>
     </w:p>
     <w:p>
       <w:pPr>
@@ -1997,194 +1611,70 @@
           <w:szCs w:val="28"/>
         </w:rPr>
       </w:pPr>
-    </w:p>
-    <w:p>
-      <w:pPr>
+      <w:r>
         <w:rPr>
           <w:rFonts w:ascii="Times New Roman" w:hAnsi="Times New Roman" w:cs="Times New Roman"/>
           <w:b/>
           <w:sz w:val="28"/>
           <w:szCs w:val="28"/>
         </w:rPr>
-      </w:pPr>
-      <w:r>
+        <w:t>Semantic Checking and throwing exceptions</w:t>
+      </w:r>
+    </w:p>
+    <w:p>
+      <w:pPr>
         <w:rPr>
           <w:rFonts w:ascii="Times New Roman" w:hAnsi="Times New Roman" w:cs="Times New Roman"/>
           <w:b/>
           <w:sz w:val="28"/>
           <w:szCs w:val="28"/>
         </w:rPr>
-        <w:t>Semantic Checking and throwing exceptions</w:t>
-      </w:r>
-    </w:p>
-    <w:p>
-      <w:pPr>
-        <w:rPr>
-          <w:rFonts w:ascii="Times New Roman" w:hAnsi="Times New Roman" w:cs="Times New Roman"/>
-          <w:b/>
-          <w:sz w:val="28"/>
-          <w:szCs w:val="28"/>
-        </w:rPr>
-      </w:pPr>
-    </w:p>
-    <w:p>
-      <w:pPr>
-        <w:rPr>
-          <w:rFonts w:ascii="Times New Roman" w:hAnsi="Times New Roman" w:cs="Times New Roman"/>
-        </w:rPr>
-      </w:pPr>
-      <w:r>
-        <w:rPr>
-          <w:rFonts w:ascii="Times New Roman" w:hAnsi="Times New Roman" w:cs="Times New Roman"/>
-        </w:rPr>
-        <w:t xml:space="preserve">If the input file has incorrect syntax, we will throw exceptions. Here are a list of exceptions and when to throw them. All of the exceptions extend </w:t>
-      </w:r>
-      <w:proofErr w:type="spellStart"/>
-      <w:r>
-        <w:rPr>
-          <w:rFonts w:ascii="Times New Roman" w:hAnsi="Times New Roman" w:cs="Times New Roman"/>
-        </w:rPr>
-        <w:t>RuntimeException</w:t>
-      </w:r>
-      <w:proofErr w:type="spellEnd"/>
-      <w:r>
-        <w:rPr>
-          <w:rFonts w:ascii="Times New Roman" w:hAnsi="Times New Roman" w:cs="Times New Roman"/>
-        </w:rPr>
-        <w:t xml:space="preserve"> class.</w:t>
-      </w:r>
-    </w:p>
-    <w:p>
-      <w:pPr>
-        <w:rPr>
-          <w:rFonts w:ascii="Times New Roman" w:hAnsi="Times New Roman" w:cs="Times New Roman"/>
-        </w:rPr>
-      </w:pPr>
-    </w:p>
-    <w:p>
-      <w:pPr>
-        <w:rPr>
-          <w:rFonts w:ascii="Times New Roman" w:hAnsi="Times New Roman" w:cs="Times New Roman"/>
-        </w:rPr>
-      </w:pPr>
-      <w:proofErr w:type="spellStart"/>
-      <w:r>
-        <w:rPr>
-          <w:rFonts w:ascii="Times New Roman" w:hAnsi="Times New Roman" w:cs="Times New Roman"/>
-        </w:rPr>
-        <w:t>WrongGrammarException</w:t>
-      </w:r>
-      <w:proofErr w:type="spellEnd"/>
-      <w:r>
-        <w:rPr>
-          <w:rFonts w:ascii="Times New Roman" w:hAnsi="Times New Roman" w:cs="Times New Roman"/>
-        </w:rPr>
-        <w:t xml:space="preserve">: When </w:t>
-      </w:r>
-      <w:proofErr w:type="gramStart"/>
-      <w:r>
-        <w:rPr>
-          <w:rFonts w:ascii="Times New Roman" w:hAnsi="Times New Roman" w:cs="Times New Roman"/>
-        </w:rPr>
-        <w:t>a set of tokens don’t</w:t>
-      </w:r>
-      <w:proofErr w:type="gramEnd"/>
-      <w:r>
-        <w:rPr>
-          <w:rFonts w:ascii="Times New Roman" w:hAnsi="Times New Roman" w:cs="Times New Roman"/>
-        </w:rPr>
-        <w:t xml:space="preserve"> fit into the grammar. (</w:t>
-      </w:r>
-      <w:proofErr w:type="spellStart"/>
-      <w:r>
-        <w:rPr>
-          <w:rFonts w:ascii="Times New Roman" w:hAnsi="Times New Roman" w:cs="Times New Roman"/>
-        </w:rPr>
-        <w:t>Eg</w:t>
-      </w:r>
-      <w:proofErr w:type="spellEnd"/>
-      <w:r>
-        <w:rPr>
-          <w:rFonts w:ascii="Times New Roman" w:hAnsi="Times New Roman" w:cs="Times New Roman"/>
-        </w:rPr>
-        <w:t xml:space="preserve">. NOTE LENGTH </w:t>
-      </w:r>
-      <w:proofErr w:type="spellStart"/>
-      <w:r>
-        <w:rPr>
-          <w:rFonts w:ascii="Times New Roman" w:hAnsi="Times New Roman" w:cs="Times New Roman"/>
-        </w:rPr>
-        <w:t>LENGTH</w:t>
-      </w:r>
-      <w:proofErr w:type="spellEnd"/>
-      <w:r>
-        <w:rPr>
-          <w:rFonts w:ascii="Times New Roman" w:hAnsi="Times New Roman" w:cs="Times New Roman"/>
-        </w:rPr>
-        <w:t xml:space="preserve">, LINE </w:t>
-      </w:r>
-      <w:proofErr w:type="spellStart"/>
-      <w:r>
-        <w:rPr>
-          <w:rFonts w:ascii="Times New Roman" w:hAnsi="Times New Roman" w:cs="Times New Roman"/>
-        </w:rPr>
-        <w:t>LINE</w:t>
-      </w:r>
-      <w:proofErr w:type="spellEnd"/>
-      <w:r>
-        <w:rPr>
-          <w:rFonts w:ascii="Times New Roman" w:hAnsi="Times New Roman" w:cs="Times New Roman"/>
-        </w:rPr>
-        <w:t>)</w:t>
-      </w:r>
-    </w:p>
-    <w:p>
-      <w:pPr>
-        <w:rPr>
-          <w:rFonts w:ascii="Times New Roman" w:hAnsi="Times New Roman" w:cs="Times New Roman"/>
-        </w:rPr>
-      </w:pPr>
-      <w:proofErr w:type="spellStart"/>
-      <w:r>
-        <w:rPr>
-          <w:rFonts w:ascii="Times New Roman" w:hAnsi="Times New Roman" w:cs="Times New Roman"/>
-        </w:rPr>
-        <w:t>BarLengthException</w:t>
-      </w:r>
-      <w:proofErr w:type="spellEnd"/>
-      <w:r>
-        <w:rPr>
-          <w:rFonts w:ascii="Times New Roman" w:hAnsi="Times New Roman" w:cs="Times New Roman"/>
-        </w:rPr>
-        <w:t>: When the number of notes in a bar is incorrect. (</w:t>
-      </w:r>
-      <w:proofErr w:type="spellStart"/>
-      <w:r>
-        <w:rPr>
-          <w:rFonts w:ascii="Times New Roman" w:hAnsi="Times New Roman" w:cs="Times New Roman"/>
-        </w:rPr>
-        <w:t>Eg</w:t>
-      </w:r>
-      <w:proofErr w:type="spellEnd"/>
-      <w:r>
-        <w:rPr>
-          <w:rFonts w:ascii="Times New Roman" w:hAnsi="Times New Roman" w:cs="Times New Roman"/>
-        </w:rPr>
-        <w:t xml:space="preserve">. When the meter is 4/4 and default note length is ¼ and there are only 3 </w:t>
-      </w:r>
-      <w:proofErr w:type="gramStart"/>
-      <w:r>
-        <w:rPr>
-          <w:rFonts w:ascii="Times New Roman" w:hAnsi="Times New Roman" w:cs="Times New Roman"/>
-        </w:rPr>
-        <w:t>full length</w:t>
-      </w:r>
-      <w:proofErr w:type="gramEnd"/>
-      <w:r>
-        <w:rPr>
-          <w:rFonts w:ascii="Times New Roman" w:hAnsi="Times New Roman" w:cs="Times New Roman"/>
-        </w:rPr>
-        <w:t xml:space="preserve"> note in a bar)</w:t>
+      </w:pPr>
+    </w:p>
+    <w:p>
+      <w:pPr>
+        <w:rPr>
+          <w:rFonts w:ascii="Times New Roman" w:hAnsi="Times New Roman" w:cs="Times New Roman"/>
+        </w:rPr>
+      </w:pPr>
+      <w:r>
+        <w:rPr>
+          <w:rFonts w:ascii="Times New Roman" w:hAnsi="Times New Roman" w:cs="Times New Roman"/>
+        </w:rPr>
+        <w:t>If the input file has incorrect syntax, we will throw exceptions. Here are a list of exceptions and when to throw them. All of the exceptions extend RuntimeException class.</w:t>
+      </w:r>
+    </w:p>
+    <w:p>
+      <w:pPr>
+        <w:rPr>
+          <w:rFonts w:ascii="Times New Roman" w:hAnsi="Times New Roman" w:cs="Times New Roman"/>
+        </w:rPr>
+      </w:pPr>
+    </w:p>
+    <w:p>
+      <w:pPr>
+        <w:rPr>
+          <w:rFonts w:ascii="Times New Roman" w:hAnsi="Times New Roman" w:cs="Times New Roman"/>
+        </w:rPr>
+      </w:pPr>
+      <w:r>
+        <w:rPr>
+          <w:rFonts w:ascii="Times New Roman" w:hAnsi="Times New Roman" w:cs="Times New Roman"/>
+        </w:rPr>
+        <w:t>WrongGrammarException: When a set of tokens don’t fit into the grammar. (Eg. NOTE LENGTH LENGTH, LINE LINE)</w:t>
+      </w:r>
+    </w:p>
+    <w:p>
+      <w:pPr>
+        <w:rPr>
+          <w:rFonts w:ascii="Times New Roman" w:hAnsi="Times New Roman" w:cs="Times New Roman"/>
+        </w:rPr>
+      </w:pPr>
+      <w:r>
+        <w:rPr>
+          <w:rFonts w:ascii="Times New Roman" w:hAnsi="Times New Roman" w:cs="Times New Roman"/>
+        </w:rPr>
+        <w:t>BarLengthException: When the number of notes in a bar is incorrect. (Eg. When the meter is 4/4 and default note length is ¼ and there are only 3 full length note in a bar)</w:t>
       </w:r>
     </w:p>
     <w:p>
@@ -3209,7 +2699,7 @@
 </file>
 
 <file path=customXml/itemProps1.xml><?xml version="1.0" encoding="utf-8"?>
-<ds:datastoreItem xmlns:ds="http://schemas.openxmlformats.org/officeDocument/2006/customXml" ds:itemID="{5D21A0BC-07DD-314E-9388-7AEFD155863B}">
+<ds:datastoreItem xmlns:ds="http://schemas.openxmlformats.org/officeDocument/2006/customXml" ds:itemID="{858DB7BA-F056-084B-ACF0-AFB5F0327B25}">
   <ds:schemaRefs>
     <ds:schemaRef ds:uri="http://schemas.openxmlformats.org/officeDocument/2006/bibliography"/>
   </ds:schemaRefs>

</xml_diff>

<commit_message>
Added "=" in token
</commit_message>
<xml_diff>
--- a/abcPlayer/drafts/Design.docx
+++ b/abcPlayer/drafts/Design.docx
@@ -642,6 +642,12 @@
         </w:rPr>
         <w:t>ACCIDENTAL: ^ or _</w:t>
       </w:r>
+      <w:r>
+        <w:rPr>
+          <w:rFonts w:ascii="Times New Roman" w:hAnsi="Times New Roman" w:cs="Times New Roman"/>
+        </w:rPr>
+        <w:t xml:space="preserve"> or =</w:t>
+      </w:r>
     </w:p>
     <w:p>
       <w:pPr>
@@ -963,8 +969,6 @@
         </w:rPr>
         <w:t>WrongHeader</w:t>
       </w:r>
-      <w:bookmarkStart w:id="0" w:name="_GoBack"/>
-      <w:bookmarkEnd w:id="0"/>
       <w:r>
         <w:rPr>
           <w:rFonts w:ascii="Times New Roman" w:hAnsi="Times New Roman" w:cs="Times New Roman"/>
@@ -1261,6 +1265,14 @@
         </w:rPr>
         <w:t>ACCIDENTAL: ^ or _</w:t>
       </w:r>
+      <w:r>
+        <w:rPr>
+          <w:rFonts w:ascii="Times New Roman" w:hAnsi="Times New Roman" w:cs="Times New Roman"/>
+        </w:rPr>
+        <w:t xml:space="preserve"> or =</w:t>
+      </w:r>
+      <w:bookmarkStart w:id="0" w:name="_GoBack"/>
+      <w:bookmarkEnd w:id="0"/>
     </w:p>
     <w:p>
       <w:pPr>
@@ -2699,7 +2711,7 @@
 </file>
 
 <file path=customXml/itemProps1.xml><?xml version="1.0" encoding="utf-8"?>
-<ds:datastoreItem xmlns:ds="http://schemas.openxmlformats.org/officeDocument/2006/customXml" ds:itemID="{858DB7BA-F056-084B-ACF0-AFB5F0327B25}">
+<ds:datastoreItem xmlns:ds="http://schemas.openxmlformats.org/officeDocument/2006/customXml" ds:itemID="{633871F3-0E21-604D-9805-422C2CDF5010}">
   <ds:schemaRefs>
     <ds:schemaRef ds:uri="http://schemas.openxmlformats.org/officeDocument/2006/bibliography"/>
   </ds:schemaRefs>

</xml_diff>

<commit_message>
make changes to documentation
</commit_message>
<xml_diff>
--- a/abcPlayer/drafts/Design.docx
+++ b/abcPlayer/drafts/Design.docx
@@ -955,31 +955,70 @@
         <w:rPr>
           <w:rFonts w:ascii="Times New Roman" w:hAnsi="Times New Roman" w:cs="Times New Roman"/>
         </w:rPr>
-        <w:t>er throws only one type of excep</w:t>
-      </w:r>
-      <w:r>
-        <w:rPr>
-          <w:rFonts w:ascii="Times New Roman" w:hAnsi="Times New Roman" w:cs="Times New Roman"/>
-        </w:rPr>
-        <w:t xml:space="preserve">tion: </w:t>
-      </w:r>
-      <w:r>
-        <w:rPr>
-          <w:rFonts w:ascii="Times New Roman" w:hAnsi="Times New Roman" w:cs="Times New Roman"/>
-        </w:rPr>
-        <w:t>WrongHeader</w:t>
-      </w:r>
-      <w:r>
-        <w:rPr>
-          <w:rFonts w:ascii="Times New Roman" w:hAnsi="Times New Roman" w:cs="Times New Roman"/>
-        </w:rPr>
-        <w:t>Format Excep</w:t>
-      </w:r>
-      <w:r>
-        <w:rPr>
-          <w:rFonts w:ascii="Times New Roman" w:hAnsi="Times New Roman" w:cs="Times New Roman"/>
-        </w:rPr>
-        <w:t>tion. It is thrown when the header of the input file doesn’t follow the following format:</w:t>
+        <w:t xml:space="preserve">er throws only </w:t>
+      </w:r>
+      <w:r>
+        <w:rPr>
+          <w:rFonts w:ascii="Times New Roman" w:hAnsi="Times New Roman" w:cs="Times New Roman"/>
+        </w:rPr>
+        <w:t>two types of Exception</w:t>
+      </w:r>
+      <w:r>
+        <w:rPr>
+          <w:rFonts w:ascii="Times New Roman" w:hAnsi="Times New Roman" w:cs="Times New Roman"/>
+        </w:rPr>
+        <w:t xml:space="preserve">: </w:t>
+      </w:r>
+    </w:p>
+    <w:p>
+      <w:pPr>
+        <w:rPr>
+          <w:rFonts w:ascii="Times New Roman" w:hAnsi="Times New Roman" w:cs="Times New Roman"/>
+        </w:rPr>
+      </w:pPr>
+    </w:p>
+    <w:p>
+      <w:pPr>
+        <w:rPr>
+          <w:rFonts w:ascii="Times New Roman" w:hAnsi="Times New Roman" w:cs="Times New Roman"/>
+        </w:rPr>
+      </w:pPr>
+      <w:r>
+        <w:rPr>
+          <w:rFonts w:ascii="Times New Roman" w:hAnsi="Times New Roman" w:cs="Times New Roman"/>
+        </w:rPr>
+        <w:t>IllegalArgument</w:t>
+      </w:r>
+      <w:r>
+        <w:rPr>
+          <w:rFonts w:ascii="Times New Roman" w:hAnsi="Times New Roman" w:cs="Times New Roman"/>
+        </w:rPr>
+        <w:t>Excep</w:t>
+      </w:r>
+      <w:r>
+        <w:rPr>
+          <w:rFonts w:ascii="Times New Roman" w:hAnsi="Times New Roman" w:cs="Times New Roman"/>
+        </w:rPr>
+        <w:t xml:space="preserve">tion. </w:t>
+      </w:r>
+    </w:p>
+    <w:p>
+      <w:pPr>
+        <w:rPr>
+          <w:rFonts w:ascii="Times New Roman" w:hAnsi="Times New Roman" w:cs="Times New Roman"/>
+        </w:rPr>
+      </w:pPr>
+      <w:r>
+        <w:rPr>
+          <w:rFonts w:ascii="Times New Roman" w:hAnsi="Times New Roman" w:cs="Times New Roman"/>
+        </w:rPr>
+        <w:t xml:space="preserve">    </w:t>
+      </w:r>
+      <w:r>
+        <w:rPr>
+          <w:rFonts w:ascii="Times New Roman" w:hAnsi="Times New Roman" w:cs="Times New Roman"/>
+        </w:rPr>
+        <w:t>It is thrown when the header of the input file doesn’t follow the following format:</w:t>
       </w:r>
     </w:p>
     <w:p>
@@ -1059,6 +1098,48 @@
         </w:rPr>
         <w:t>eader occurs on a separate line.</w:t>
       </w:r>
+    </w:p>
+    <w:p>
+      <w:pPr>
+        <w:rPr>
+          <w:rFonts w:ascii="Times New Roman" w:hAnsi="Times New Roman" w:cs="Times New Roman"/>
+        </w:rPr>
+      </w:pPr>
+    </w:p>
+    <w:p>
+      <w:pPr>
+        <w:rPr>
+          <w:rFonts w:ascii="Times New Roman" w:hAnsi="Times New Roman" w:cs="Times New Roman"/>
+        </w:rPr>
+      </w:pPr>
+      <w:r>
+        <w:rPr>
+          <w:rFonts w:ascii="Times New Roman" w:hAnsi="Times New Roman" w:cs="Times New Roman"/>
+        </w:rPr>
+        <w:t>IOException:</w:t>
+      </w:r>
+    </w:p>
+    <w:p>
+      <w:pPr>
+        <w:rPr>
+          <w:rFonts w:ascii="Times New Roman" w:hAnsi="Times New Roman" w:cs="Times New Roman"/>
+        </w:rPr>
+      </w:pPr>
+      <w:r>
+        <w:rPr>
+          <w:rFonts w:ascii="Times New Roman" w:hAnsi="Times New Roman" w:cs="Times New Roman"/>
+        </w:rPr>
+        <w:t xml:space="preserve">    It is thrown when the application cannot find the file or cannot open the file.</w:t>
+      </w:r>
+      <w:bookmarkStart w:id="0" w:name="_GoBack"/>
+      <w:bookmarkEnd w:id="0"/>
+    </w:p>
+    <w:p>
+      <w:pPr>
+        <w:rPr>
+          <w:rFonts w:ascii="Times New Roman" w:hAnsi="Times New Roman" w:cs="Times New Roman"/>
+        </w:rPr>
+      </w:pPr>
     </w:p>
     <w:p>
       <w:pPr>
@@ -1271,8 +1352,6 @@
         </w:rPr>
         <w:t xml:space="preserve"> or =</w:t>
       </w:r>
-      <w:bookmarkStart w:id="0" w:name="_GoBack"/>
-      <w:bookmarkEnd w:id="0"/>
     </w:p>
     <w:p>
       <w:pPr>
@@ -2711,7 +2790,7 @@
 </file>
 
 <file path=customXml/itemProps1.xml><?xml version="1.0" encoding="utf-8"?>
-<ds:datastoreItem xmlns:ds="http://schemas.openxmlformats.org/officeDocument/2006/customXml" ds:itemID="{633871F3-0E21-604D-9805-422C2CDF5010}">
+<ds:datastoreItem xmlns:ds="http://schemas.openxmlformats.org/officeDocument/2006/customXml" ds:itemID="{3941E086-6029-CB47-9B76-C51C546001B5}">
   <ds:schemaRefs>
     <ds:schemaRef ds:uri="http://schemas.openxmlformats.org/officeDocument/2006/bibliography"/>
   </ds:schemaRefs>

</xml_diff>